<commit_message>
data_base update, instruction for build delete
</commit_message>
<xml_diff>
--- a/data_base.docx
+++ b/data_base.docx
@@ -9924,8 +9924,6 @@
           <w:b/>
         </w:rPr>
       </w:pPr>
-      <w:bookmarkStart w:id="0" w:name="_GoBack"/>
-      <w:bookmarkEnd w:id="0"/>
       <w:r>
         <w:rPr>
           <w:rFonts w:ascii="Times New Roman" w:hAnsi="Times New Roman" w:cs="Times New Roman"/>
@@ -10021,7 +10019,7 @@
     </w:p>
     <w:p>
       <w:pPr>
-        <w:jc w:val="both"/>
+        <w:jc w:val="center"/>
         <w:rPr>
           <w:rFonts w:ascii="Times New Roman" w:hAnsi="Times New Roman" w:cs="Times New Roman"/>
         </w:rPr>
@@ -10034,8 +10032,8 @@
         </w:rPr>
         <w:drawing>
           <wp:inline distT="0" distB="0" distL="0" distR="0">
-            <wp:extent cx="5940425" cy="7741671"/>
-            <wp:effectExtent l="0" t="0" r="3175" b="0"/>
+            <wp:extent cx="2458084" cy="3203420"/>
+            <wp:effectExtent l="0" t="0" r="0" b="0"/>
             <wp:docPr id="2" name="Рисунок 2" descr="https://images-na.ssl-images-amazon.com/images/I/51kl7f38ynL._AC_SL1000_.jpg"/>
             <wp:cNvGraphicFramePr>
               <a:graphicFrameLocks xmlns:a="http://schemas.openxmlformats.org/drawingml/2006/main" noChangeAspect="1"/>
@@ -10050,7 +10048,171 @@
                     </pic:cNvPicPr>
                   </pic:nvPicPr>
                   <pic:blipFill>
-                    <a:blip r:embed="rId15">
+                    <a:blip r:embed="rId15" cstate="print">
+                      <a:extLst>
+                        <a:ext uri="{28A0092B-C50C-407E-A947-70E740481C1C}">
+                          <a14:useLocalDpi xmlns:a14="http://schemas.microsoft.com/office/drawing/2010/main" val="0"/>
+                        </a:ext>
+                      </a:extLst>
+                    </a:blip>
+                    <a:srcRect/>
+                    <a:stretch>
+                      <a:fillRect/>
+                    </a:stretch>
+                  </pic:blipFill>
+                  <pic:spPr bwMode="auto">
+                    <a:xfrm flipH="1">
+                      <a:off x="0" y="0"/>
+                      <a:ext cx="2501841" cy="3260445"/>
+                    </a:xfrm>
+                    <a:prstGeom prst="rect">
+                      <a:avLst/>
+                    </a:prstGeom>
+                    <a:noFill/>
+                    <a:ln>
+                      <a:noFill/>
+                    </a:ln>
+                  </pic:spPr>
+                </pic:pic>
+              </a:graphicData>
+            </a:graphic>
+          </wp:inline>
+        </w:drawing>
+      </w:r>
+    </w:p>
+    <w:p>
+      <w:pPr>
+        <w:jc w:val="center"/>
+        <w:rPr>
+          <w:rFonts w:ascii="Times New Roman" w:hAnsi="Times New Roman" w:cs="Times New Roman"/>
+          <w:i/>
+        </w:rPr>
+      </w:pPr>
+      <w:r>
+        <w:rPr>
+          <w:rFonts w:ascii="Times New Roman" w:hAnsi="Times New Roman" w:cs="Times New Roman"/>
+          <w:i/>
+        </w:rPr>
+        <w:t xml:space="preserve">Рисунок </w:t>
+      </w:r>
+      <w:r>
+        <w:rPr>
+          <w:rFonts w:ascii="Times New Roman" w:hAnsi="Times New Roman" w:cs="Times New Roman"/>
+          <w:i/>
+        </w:rPr>
+        <w:t>3</w:t>
+      </w:r>
+      <w:r>
+        <w:rPr>
+          <w:rFonts w:ascii="Times New Roman" w:hAnsi="Times New Roman" w:cs="Times New Roman"/>
+          <w:i/>
+        </w:rPr>
+        <w:t xml:space="preserve"> –</w:t>
+      </w:r>
+      <w:r>
+        <w:rPr>
+          <w:rFonts w:ascii="Times New Roman" w:hAnsi="Times New Roman" w:cs="Times New Roman"/>
+          <w:i/>
+        </w:rPr>
+        <w:t xml:space="preserve"> Вид с лицевой стороны</w:t>
+      </w:r>
+      <w:r>
+        <w:rPr>
+          <w:rFonts w:ascii="Times New Roman" w:hAnsi="Times New Roman" w:cs="Times New Roman"/>
+          <w:i/>
+        </w:rPr>
+        <w:t xml:space="preserve"> </w:t>
+      </w:r>
+      <w:r>
+        <w:rPr>
+          <w:rFonts w:ascii="Times New Roman" w:hAnsi="Times New Roman" w:cs="Times New Roman"/>
+          <w:i/>
+        </w:rPr>
+        <w:t>в</w:t>
+      </w:r>
+      <w:r>
+        <w:rPr>
+          <w:rFonts w:ascii="Times New Roman" w:hAnsi="Times New Roman" w:cs="Times New Roman"/>
+          <w:i/>
+        </w:rPr>
+        <w:t>нешн</w:t>
+      </w:r>
+      <w:r>
+        <w:rPr>
+          <w:rFonts w:ascii="Times New Roman" w:hAnsi="Times New Roman" w:cs="Times New Roman"/>
+          <w:i/>
+        </w:rPr>
+        <w:t>его</w:t>
+      </w:r>
+      <w:r>
+        <w:rPr>
+          <w:rFonts w:ascii="Times New Roman" w:hAnsi="Times New Roman" w:cs="Times New Roman"/>
+          <w:i/>
+        </w:rPr>
+        <w:t xml:space="preserve"> модул</w:t>
+      </w:r>
+      <w:r>
+        <w:rPr>
+          <w:rFonts w:ascii="Times New Roman" w:hAnsi="Times New Roman" w:cs="Times New Roman"/>
+          <w:i/>
+        </w:rPr>
+        <w:t>я</w:t>
+      </w:r>
+      <w:r>
+        <w:rPr>
+          <w:rFonts w:ascii="Times New Roman" w:hAnsi="Times New Roman" w:cs="Times New Roman"/>
+          <w:i/>
+        </w:rPr>
+        <w:t xml:space="preserve"> типа </w:t>
+      </w:r>
+      <w:r>
+        <w:rPr>
+          <w:rFonts w:ascii="Times New Roman" w:hAnsi="Times New Roman" w:cs="Times New Roman"/>
+          <w:i/>
+          <w:lang w:val="en-US"/>
+        </w:rPr>
+        <w:t>JR</w:t>
+      </w:r>
+      <w:r>
+        <w:rPr>
+          <w:rFonts w:ascii="Times New Roman" w:hAnsi="Times New Roman" w:cs="Times New Roman"/>
+          <w:i/>
+        </w:rPr>
+        <w:t xml:space="preserve"> для пульта</w:t>
+      </w:r>
+    </w:p>
+    <w:p>
+      <w:pPr>
+        <w:jc w:val="center"/>
+        <w:rPr>
+          <w:rFonts w:ascii="Times New Roman" w:hAnsi="Times New Roman" w:cs="Times New Roman"/>
+          <w:i/>
+        </w:rPr>
+      </w:pPr>
+      <w:r>
+        <w:rPr>
+          <w:noProof/>
+          <w:lang w:eastAsia="ru-RU"/>
+        </w:rPr>
+        <w:drawing>
+          <wp:inline distT="0" distB="0" distL="0" distR="0">
+            <wp:extent cx="2058240" cy="2800078"/>
+            <wp:effectExtent l="0" t="0" r="0" b="635"/>
+            <wp:docPr id="4" name="Рисунок 4" descr="https://images-na.ssl-images-amazon.com/images/I/616YOGrUurL._AC_SL1000_.jpg"/>
+            <wp:cNvGraphicFramePr>
+              <a:graphicFrameLocks xmlns:a="http://schemas.openxmlformats.org/drawingml/2006/main" noChangeAspect="1"/>
+            </wp:cNvGraphicFramePr>
+            <a:graphic xmlns:a="http://schemas.openxmlformats.org/drawingml/2006/main">
+              <a:graphicData uri="http://schemas.openxmlformats.org/drawingml/2006/picture">
+                <pic:pic xmlns:pic="http://schemas.openxmlformats.org/drawingml/2006/picture">
+                  <pic:nvPicPr>
+                    <pic:cNvPr id="0" name="Picture 8" descr="https://images-na.ssl-images-amazon.com/images/I/616YOGrUurL._AC_SL1000_.jpg"/>
+                    <pic:cNvPicPr>
+                      <a:picLocks noChangeAspect="1" noChangeArrowheads="1"/>
+                    </pic:cNvPicPr>
+                  </pic:nvPicPr>
+                  <pic:blipFill>
+                    <a:blip r:embed="rId16" cstate="print">
                       <a:extLst>
                         <a:ext uri="{28A0092B-C50C-407E-A947-70E740481C1C}">
                           <a14:useLocalDpi xmlns:a14="http://schemas.microsoft.com/office/drawing/2010/main" val="0"/>
@@ -10065,7 +10227,7 @@
                   <pic:spPr bwMode="auto">
                     <a:xfrm>
                       <a:off x="0" y="0"/>
-                      <a:ext cx="5940425" cy="7741671"/>
+                      <a:ext cx="2078964" cy="2828272"/>
                     </a:xfrm>
                     <a:prstGeom prst="rect">
                       <a:avLst/>
@@ -10102,7 +10264,7 @@
           <w:rFonts w:ascii="Times New Roman" w:hAnsi="Times New Roman" w:cs="Times New Roman"/>
           <w:i/>
         </w:rPr>
-        <w:t>3</w:t>
+        <w:t>4</w:t>
       </w:r>
       <w:r>
         <w:rPr>
@@ -10116,7 +10278,7 @@
           <w:rFonts w:ascii="Times New Roman" w:hAnsi="Times New Roman" w:cs="Times New Roman"/>
           <w:i/>
         </w:rPr>
-        <w:t xml:space="preserve"> Вид с лицевой стороны</w:t>
+        <w:t xml:space="preserve"> Вид с задней стороны</w:t>
       </w:r>
       <w:r>
         <w:rPr>
@@ -10191,274 +10353,109 @@
           <w:i/>
         </w:rPr>
       </w:pPr>
-      <w:r>
-        <w:rPr>
-          <w:noProof/>
-          <w:lang w:eastAsia="ru-RU"/>
+    </w:p>
+    <w:p>
+      <w:pPr>
+        <w:rPr>
+          <w:rFonts w:ascii="Times New Roman" w:hAnsi="Times New Roman" w:cs="Times New Roman"/>
+        </w:rPr>
+      </w:pPr>
+      <w:r>
+        <w:rPr>
+          <w:rFonts w:ascii="Times New Roman" w:hAnsi="Times New Roman" w:cs="Times New Roman"/>
+        </w:rPr>
+        <w:t>Как видно, на задней стороне размещена 5 гнездовая розетка, в пульте в отсеке для этого модуля находится 5 контактная вилка.</w:t>
+      </w:r>
+    </w:p>
+    <w:p>
+      <w:pPr>
+        <w:rPr>
+          <w:rFonts w:ascii="Times New Roman" w:hAnsi="Times New Roman" w:cs="Times New Roman"/>
+        </w:rPr>
+      </w:pPr>
+      <w:r>
+        <w:rPr>
+          <w:rFonts w:ascii="Times New Roman" w:hAnsi="Times New Roman" w:cs="Times New Roman"/>
+        </w:rPr>
+        <w:t xml:space="preserve">В самом пульте стоит модуль (внутренний) </w:t>
+      </w:r>
+      <w:r>
+        <w:rPr>
+          <w:rFonts w:ascii="Times New Roman" w:hAnsi="Times New Roman" w:cs="Times New Roman"/>
+          <w:lang w:val="en-US"/>
+        </w:rPr>
+        <w:t>XJT</w:t>
+      </w:r>
+      <w:r>
+        <w:rPr>
+          <w:rFonts w:ascii="Times New Roman" w:hAnsi="Times New Roman" w:cs="Times New Roman"/>
+        </w:rPr>
+        <w:t xml:space="preserve">, который совместим с приемниками серий </w:t>
+      </w:r>
+      <w:r>
+        <w:rPr>
+          <w:rFonts w:ascii="Times New Roman" w:hAnsi="Times New Roman" w:cs="Times New Roman"/>
+          <w:lang w:val="en-US"/>
+        </w:rPr>
+        <w:t>X</w:t>
+      </w:r>
+      <w:r>
+        <w:rPr>
+          <w:rFonts w:ascii="Times New Roman" w:hAnsi="Times New Roman" w:cs="Times New Roman"/>
+        </w:rPr>
+        <w:t xml:space="preserve">, </w:t>
+      </w:r>
+      <w:r>
+        <w:rPr>
+          <w:rFonts w:ascii="Times New Roman" w:hAnsi="Times New Roman" w:cs="Times New Roman"/>
+          <w:lang w:val="en-US"/>
+        </w:rPr>
+        <w:t>D</w:t>
+      </w:r>
+      <w:r>
+        <w:rPr>
+          <w:rFonts w:ascii="Times New Roman" w:hAnsi="Times New Roman" w:cs="Times New Roman"/>
+        </w:rPr>
+        <w:t xml:space="preserve">, </w:t>
+      </w:r>
+      <w:r>
+        <w:rPr>
+          <w:rFonts w:ascii="Times New Roman" w:hAnsi="Times New Roman" w:cs="Times New Roman"/>
+          <w:lang w:val="en-US"/>
+        </w:rPr>
+        <w:t>V</w:t>
+      </w:r>
+      <w:r>
+        <w:rPr>
+          <w:rFonts w:ascii="Times New Roman" w:hAnsi="Times New Roman" w:cs="Times New Roman"/>
+        </w:rPr>
+        <w:t>8-</w:t>
+      </w:r>
+      <w:r>
+        <w:rPr>
+          <w:rFonts w:ascii="Times New Roman" w:hAnsi="Times New Roman" w:cs="Times New Roman"/>
+          <w:lang w:val="en-US"/>
+        </w:rPr>
+        <w:t>II</w:t>
+      </w:r>
+      <w:r>
+        <w:rPr>
+          <w:rFonts w:ascii="Times New Roman" w:hAnsi="Times New Roman" w:cs="Times New Roman"/>
+        </w:rPr>
+        <w:t>.</w:t>
+      </w:r>
+    </w:p>
+    <w:p>
+      <w:pPr>
+        <w:rPr>
+          <w:rFonts w:ascii="Times New Roman" w:hAnsi="Times New Roman" w:cs="Times New Roman"/>
+        </w:rPr>
+      </w:pPr>
+      <w:r>
+        <w:rPr>
+          <w:rFonts w:ascii="Times New Roman" w:hAnsi="Times New Roman" w:cs="Times New Roman"/>
         </w:rPr>
         <w:lastRenderedPageBreak/>
-        <w:drawing>
-          <wp:inline distT="0" distB="0" distL="0" distR="0">
-            <wp:extent cx="5940425" cy="8081493"/>
-            <wp:effectExtent l="0" t="0" r="3175" b="0"/>
-            <wp:docPr id="4" name="Рисунок 4" descr="https://images-na.ssl-images-amazon.com/images/I/616YOGrUurL._AC_SL1000_.jpg"/>
-            <wp:cNvGraphicFramePr>
-              <a:graphicFrameLocks xmlns:a="http://schemas.openxmlformats.org/drawingml/2006/main" noChangeAspect="1"/>
-            </wp:cNvGraphicFramePr>
-            <a:graphic xmlns:a="http://schemas.openxmlformats.org/drawingml/2006/main">
-              <a:graphicData uri="http://schemas.openxmlformats.org/drawingml/2006/picture">
-                <pic:pic xmlns:pic="http://schemas.openxmlformats.org/drawingml/2006/picture">
-                  <pic:nvPicPr>
-                    <pic:cNvPr id="0" name="Picture 8" descr="https://images-na.ssl-images-amazon.com/images/I/616YOGrUurL._AC_SL1000_.jpg"/>
-                    <pic:cNvPicPr>
-                      <a:picLocks noChangeAspect="1" noChangeArrowheads="1"/>
-                    </pic:cNvPicPr>
-                  </pic:nvPicPr>
-                  <pic:blipFill>
-                    <a:blip r:embed="rId16">
-                      <a:extLst>
-                        <a:ext uri="{28A0092B-C50C-407E-A947-70E740481C1C}">
-                          <a14:useLocalDpi xmlns:a14="http://schemas.microsoft.com/office/drawing/2010/main" val="0"/>
-                        </a:ext>
-                      </a:extLst>
-                    </a:blip>
-                    <a:srcRect/>
-                    <a:stretch>
-                      <a:fillRect/>
-                    </a:stretch>
-                  </pic:blipFill>
-                  <pic:spPr bwMode="auto">
-                    <a:xfrm>
-                      <a:off x="0" y="0"/>
-                      <a:ext cx="5940425" cy="8081493"/>
-                    </a:xfrm>
-                    <a:prstGeom prst="rect">
-                      <a:avLst/>
-                    </a:prstGeom>
-                    <a:noFill/>
-                    <a:ln>
-                      <a:noFill/>
-                    </a:ln>
-                  </pic:spPr>
-                </pic:pic>
-              </a:graphicData>
-            </a:graphic>
-          </wp:inline>
-        </w:drawing>
-      </w:r>
-    </w:p>
-    <w:p>
-      <w:pPr>
-        <w:jc w:val="center"/>
-        <w:rPr>
-          <w:rFonts w:ascii="Times New Roman" w:hAnsi="Times New Roman" w:cs="Times New Roman"/>
-          <w:i/>
-        </w:rPr>
-      </w:pPr>
-      <w:r>
-        <w:rPr>
-          <w:rFonts w:ascii="Times New Roman" w:hAnsi="Times New Roman" w:cs="Times New Roman"/>
-          <w:i/>
-        </w:rPr>
-        <w:t xml:space="preserve">Рисунок </w:t>
-      </w:r>
-      <w:r>
-        <w:rPr>
-          <w:rFonts w:ascii="Times New Roman" w:hAnsi="Times New Roman" w:cs="Times New Roman"/>
-          <w:i/>
-        </w:rPr>
-        <w:t>4</w:t>
-      </w:r>
-      <w:r>
-        <w:rPr>
-          <w:rFonts w:ascii="Times New Roman" w:hAnsi="Times New Roman" w:cs="Times New Roman"/>
-          <w:i/>
-        </w:rPr>
-        <w:t xml:space="preserve"> –</w:t>
-      </w:r>
-      <w:r>
-        <w:rPr>
-          <w:rFonts w:ascii="Times New Roman" w:hAnsi="Times New Roman" w:cs="Times New Roman"/>
-          <w:i/>
-        </w:rPr>
-        <w:t xml:space="preserve"> Вид с задней стороны</w:t>
-      </w:r>
-      <w:r>
-        <w:rPr>
-          <w:rFonts w:ascii="Times New Roman" w:hAnsi="Times New Roman" w:cs="Times New Roman"/>
-          <w:i/>
-        </w:rPr>
-        <w:t xml:space="preserve"> </w:t>
-      </w:r>
-      <w:r>
-        <w:rPr>
-          <w:rFonts w:ascii="Times New Roman" w:hAnsi="Times New Roman" w:cs="Times New Roman"/>
-          <w:i/>
-        </w:rPr>
-        <w:t>в</w:t>
-      </w:r>
-      <w:r>
-        <w:rPr>
-          <w:rFonts w:ascii="Times New Roman" w:hAnsi="Times New Roman" w:cs="Times New Roman"/>
-          <w:i/>
-        </w:rPr>
-        <w:t>нешн</w:t>
-      </w:r>
-      <w:r>
-        <w:rPr>
-          <w:rFonts w:ascii="Times New Roman" w:hAnsi="Times New Roman" w:cs="Times New Roman"/>
-          <w:i/>
-        </w:rPr>
-        <w:t>его</w:t>
-      </w:r>
-      <w:r>
-        <w:rPr>
-          <w:rFonts w:ascii="Times New Roman" w:hAnsi="Times New Roman" w:cs="Times New Roman"/>
-          <w:i/>
-        </w:rPr>
-        <w:t xml:space="preserve"> модул</w:t>
-      </w:r>
-      <w:r>
-        <w:rPr>
-          <w:rFonts w:ascii="Times New Roman" w:hAnsi="Times New Roman" w:cs="Times New Roman"/>
-          <w:i/>
-        </w:rPr>
-        <w:t>я</w:t>
-      </w:r>
-      <w:r>
-        <w:rPr>
-          <w:rFonts w:ascii="Times New Roman" w:hAnsi="Times New Roman" w:cs="Times New Roman"/>
-          <w:i/>
-        </w:rPr>
-        <w:t xml:space="preserve"> типа </w:t>
-      </w:r>
-      <w:r>
-        <w:rPr>
-          <w:rFonts w:ascii="Times New Roman" w:hAnsi="Times New Roman" w:cs="Times New Roman"/>
-          <w:i/>
-          <w:lang w:val="en-US"/>
-        </w:rPr>
-        <w:t>JR</w:t>
-      </w:r>
-      <w:r>
-        <w:rPr>
-          <w:rFonts w:ascii="Times New Roman" w:hAnsi="Times New Roman" w:cs="Times New Roman"/>
-          <w:i/>
-        </w:rPr>
-        <w:t xml:space="preserve"> для пульта</w:t>
-      </w:r>
-    </w:p>
-    <w:p>
-      <w:pPr>
-        <w:jc w:val="center"/>
-        <w:rPr>
-          <w:rFonts w:ascii="Times New Roman" w:hAnsi="Times New Roman" w:cs="Times New Roman"/>
-          <w:i/>
-        </w:rPr>
-      </w:pPr>
-    </w:p>
-    <w:p>
-      <w:pPr>
-        <w:rPr>
-          <w:rFonts w:ascii="Times New Roman" w:hAnsi="Times New Roman" w:cs="Times New Roman"/>
-        </w:rPr>
-      </w:pPr>
-      <w:r>
-        <w:rPr>
-          <w:rFonts w:ascii="Times New Roman" w:hAnsi="Times New Roman" w:cs="Times New Roman"/>
-        </w:rPr>
-        <w:t>Как видно, на задней стороне размещена 5 гнездовая розетка, в пульте в отсеке для этого модуля находится 5 контактная вилка.</w:t>
-      </w:r>
-    </w:p>
-    <w:p>
-      <w:pPr>
-        <w:rPr>
-          <w:rFonts w:ascii="Times New Roman" w:hAnsi="Times New Roman" w:cs="Times New Roman"/>
-        </w:rPr>
-      </w:pPr>
-      <w:r>
-        <w:rPr>
-          <w:rFonts w:ascii="Times New Roman" w:hAnsi="Times New Roman" w:cs="Times New Roman"/>
-        </w:rPr>
-        <w:lastRenderedPageBreak/>
-        <w:t xml:space="preserve">В самом пульте стоит модуль (внутренний) </w:t>
-      </w:r>
-      <w:r>
-        <w:rPr>
-          <w:rFonts w:ascii="Times New Roman" w:hAnsi="Times New Roman" w:cs="Times New Roman"/>
-          <w:lang w:val="en-US"/>
-        </w:rPr>
-        <w:t>XJT</w:t>
-      </w:r>
-      <w:r>
-        <w:rPr>
-          <w:rFonts w:ascii="Times New Roman" w:hAnsi="Times New Roman" w:cs="Times New Roman"/>
-        </w:rPr>
-        <w:t xml:space="preserve">, который совместим с приемниками серий </w:t>
-      </w:r>
-      <w:r>
-        <w:rPr>
-          <w:rFonts w:ascii="Times New Roman" w:hAnsi="Times New Roman" w:cs="Times New Roman"/>
-          <w:lang w:val="en-US"/>
-        </w:rPr>
-        <w:t>X</w:t>
-      </w:r>
-      <w:r>
-        <w:rPr>
-          <w:rFonts w:ascii="Times New Roman" w:hAnsi="Times New Roman" w:cs="Times New Roman"/>
-        </w:rPr>
-        <w:t xml:space="preserve">, </w:t>
-      </w:r>
-      <w:r>
-        <w:rPr>
-          <w:rFonts w:ascii="Times New Roman" w:hAnsi="Times New Roman" w:cs="Times New Roman"/>
-          <w:lang w:val="en-US"/>
-        </w:rPr>
-        <w:t>D</w:t>
-      </w:r>
-      <w:r>
-        <w:rPr>
-          <w:rFonts w:ascii="Times New Roman" w:hAnsi="Times New Roman" w:cs="Times New Roman"/>
-        </w:rPr>
-        <w:t xml:space="preserve">, </w:t>
-      </w:r>
-      <w:r>
-        <w:rPr>
-          <w:rFonts w:ascii="Times New Roman" w:hAnsi="Times New Roman" w:cs="Times New Roman"/>
-          <w:lang w:val="en-US"/>
-        </w:rPr>
-        <w:t>V</w:t>
-      </w:r>
-      <w:r>
-        <w:rPr>
-          <w:rFonts w:ascii="Times New Roman" w:hAnsi="Times New Roman" w:cs="Times New Roman"/>
-        </w:rPr>
-        <w:t>8-</w:t>
-      </w:r>
-      <w:r>
-        <w:rPr>
-          <w:rFonts w:ascii="Times New Roman" w:hAnsi="Times New Roman" w:cs="Times New Roman"/>
-          <w:lang w:val="en-US"/>
-        </w:rPr>
-        <w:t>II</w:t>
-      </w:r>
-      <w:r>
-        <w:rPr>
-          <w:rFonts w:ascii="Times New Roman" w:hAnsi="Times New Roman" w:cs="Times New Roman"/>
-        </w:rPr>
-        <w:t>.</w:t>
-      </w:r>
-    </w:p>
-    <w:p>
-      <w:pPr>
-        <w:rPr>
-          <w:rFonts w:ascii="Times New Roman" w:hAnsi="Times New Roman" w:cs="Times New Roman"/>
-        </w:rPr>
-      </w:pPr>
-      <w:r>
-        <w:rPr>
-          <w:rFonts w:ascii="Times New Roman" w:hAnsi="Times New Roman" w:cs="Times New Roman"/>
-        </w:rPr>
         <w:t>Данный пуль подд</w:t>
       </w:r>
       <w:r>
@@ -16073,6 +16070,1191 @@
           <w:lang w:val="en-US"/>
         </w:rPr>
         <w:t>-------------------------------------------------------------------------------------------------------------------------------</w:t>
+      </w:r>
+    </w:p>
+    <w:p>
+      <w:pPr>
+        <w:rPr>
+          <w:rFonts w:ascii="Times New Roman" w:hAnsi="Times New Roman" w:cs="Times New Roman"/>
+          <w:lang w:val="en-US"/>
+        </w:rPr>
+      </w:pPr>
+    </w:p>
+    <w:p>
+      <w:pPr>
+        <w:rPr>
+          <w:rFonts w:ascii="Times New Roman" w:hAnsi="Times New Roman" w:cs="Times New Roman"/>
+          <w:lang w:val="en-US"/>
+        </w:rPr>
+      </w:pPr>
+    </w:p>
+    <w:p>
+      <w:pPr>
+        <w:rPr>
+          <w:rFonts w:ascii="Times New Roman" w:hAnsi="Times New Roman" w:cs="Times New Roman"/>
+          <w:lang w:val="en-US"/>
+        </w:rPr>
+      </w:pPr>
+    </w:p>
+    <w:p>
+      <w:pPr>
+        <w:rPr>
+          <w:rFonts w:ascii="Times New Roman" w:hAnsi="Times New Roman" w:cs="Times New Roman"/>
+          <w:lang w:val="en-US"/>
+        </w:rPr>
+      </w:pPr>
+    </w:p>
+    <w:p>
+      <w:pPr>
+        <w:rPr>
+          <w:rFonts w:ascii="Times New Roman" w:hAnsi="Times New Roman" w:cs="Times New Roman"/>
+          <w:lang w:val="en-US"/>
+        </w:rPr>
+      </w:pPr>
+    </w:p>
+    <w:p>
+      <w:pPr>
+        <w:rPr>
+          <w:rFonts w:ascii="Times New Roman" w:hAnsi="Times New Roman" w:cs="Times New Roman"/>
+          <w:lang w:val="en-US"/>
+        </w:rPr>
+      </w:pPr>
+    </w:p>
+    <w:p>
+      <w:pPr>
+        <w:rPr>
+          <w:rFonts w:ascii="Times New Roman" w:hAnsi="Times New Roman" w:cs="Times New Roman"/>
+          <w:lang w:val="en-US"/>
+        </w:rPr>
+      </w:pPr>
+    </w:p>
+    <w:p>
+      <w:pPr>
+        <w:rPr>
+          <w:rFonts w:ascii="Times New Roman" w:hAnsi="Times New Roman" w:cs="Times New Roman"/>
+          <w:lang w:val="en-US"/>
+        </w:rPr>
+      </w:pPr>
+    </w:p>
+    <w:p>
+      <w:pPr>
+        <w:rPr>
+          <w:rFonts w:ascii="Times New Roman" w:hAnsi="Times New Roman" w:cs="Times New Roman"/>
+          <w:lang w:val="en-US"/>
+        </w:rPr>
+      </w:pPr>
+    </w:p>
+    <w:p>
+      <w:pPr>
+        <w:rPr>
+          <w:rFonts w:ascii="Times New Roman" w:hAnsi="Times New Roman" w:cs="Times New Roman"/>
+          <w:lang w:val="en-US"/>
+        </w:rPr>
+      </w:pPr>
+    </w:p>
+    <w:p>
+      <w:pPr>
+        <w:rPr>
+          <w:rFonts w:ascii="Times New Roman" w:hAnsi="Times New Roman" w:cs="Times New Roman"/>
+          <w:lang w:val="en-US"/>
+        </w:rPr>
+      </w:pPr>
+    </w:p>
+    <w:p>
+      <w:pPr>
+        <w:rPr>
+          <w:rFonts w:ascii="Times New Roman" w:hAnsi="Times New Roman" w:cs="Times New Roman"/>
+          <w:lang w:val="en-US"/>
+        </w:rPr>
+      </w:pPr>
+    </w:p>
+    <w:p>
+      <w:pPr>
+        <w:rPr>
+          <w:rFonts w:ascii="Times New Roman" w:hAnsi="Times New Roman" w:cs="Times New Roman"/>
+          <w:lang w:val="en-US"/>
+        </w:rPr>
+      </w:pPr>
+    </w:p>
+    <w:p>
+      <w:pPr>
+        <w:rPr>
+          <w:rFonts w:ascii="Times New Roman" w:hAnsi="Times New Roman" w:cs="Times New Roman"/>
+          <w:lang w:val="en-US"/>
+        </w:rPr>
+      </w:pPr>
+    </w:p>
+    <w:p>
+      <w:pPr>
+        <w:rPr>
+          <w:rFonts w:ascii="Times New Roman" w:hAnsi="Times New Roman" w:cs="Times New Roman"/>
+          <w:lang w:val="en-US"/>
+        </w:rPr>
+      </w:pPr>
+    </w:p>
+    <w:p>
+      <w:pPr>
+        <w:rPr>
+          <w:rFonts w:ascii="Times New Roman" w:hAnsi="Times New Roman" w:cs="Times New Roman"/>
+          <w:lang w:val="en-US"/>
+        </w:rPr>
+      </w:pPr>
+    </w:p>
+    <w:p>
+      <w:pPr>
+        <w:rPr>
+          <w:rFonts w:ascii="Times New Roman" w:hAnsi="Times New Roman" w:cs="Times New Roman"/>
+          <w:lang w:val="en-US"/>
+        </w:rPr>
+      </w:pPr>
+    </w:p>
+    <w:p>
+      <w:pPr>
+        <w:rPr>
+          <w:rFonts w:ascii="Times New Roman" w:hAnsi="Times New Roman" w:cs="Times New Roman"/>
+          <w:lang w:val="en-US"/>
+        </w:rPr>
+      </w:pPr>
+    </w:p>
+    <w:p>
+      <w:pPr>
+        <w:rPr>
+          <w:rFonts w:ascii="Times New Roman" w:hAnsi="Times New Roman" w:cs="Times New Roman"/>
+          <w:lang w:val="en-US"/>
+        </w:rPr>
+      </w:pPr>
+    </w:p>
+    <w:p>
+      <w:pPr>
+        <w:rPr>
+          <w:rFonts w:ascii="Times New Roman" w:hAnsi="Times New Roman" w:cs="Times New Roman"/>
+          <w:lang w:val="en-US"/>
+        </w:rPr>
+      </w:pPr>
+    </w:p>
+    <w:p>
+      <w:pPr>
+        <w:rPr>
+          <w:rFonts w:ascii="Times New Roman" w:hAnsi="Times New Roman" w:cs="Times New Roman"/>
+          <w:lang w:val="en-US"/>
+        </w:rPr>
+      </w:pPr>
+    </w:p>
+    <w:p>
+      <w:pPr>
+        <w:rPr>
+          <w:rFonts w:ascii="Times New Roman" w:hAnsi="Times New Roman" w:cs="Times New Roman"/>
+          <w:lang w:val="en-US"/>
+        </w:rPr>
+      </w:pPr>
+    </w:p>
+    <w:p>
+      <w:pPr>
+        <w:rPr>
+          <w:rFonts w:ascii="Times New Roman" w:hAnsi="Times New Roman" w:cs="Times New Roman"/>
+          <w:lang w:val="en-US"/>
+        </w:rPr>
+      </w:pPr>
+    </w:p>
+    <w:p>
+      <w:pPr>
+        <w:rPr>
+          <w:rFonts w:ascii="Times New Roman" w:hAnsi="Times New Roman" w:cs="Times New Roman"/>
+          <w:lang w:val="en-US"/>
+        </w:rPr>
+      </w:pPr>
+    </w:p>
+    <w:p>
+      <w:pPr>
+        <w:rPr>
+          <w:rFonts w:ascii="Times New Roman" w:hAnsi="Times New Roman" w:cs="Times New Roman"/>
+          <w:lang w:val="en-US"/>
+        </w:rPr>
+      </w:pPr>
+    </w:p>
+    <w:p>
+      <w:pPr>
+        <w:rPr>
+          <w:rFonts w:ascii="Times New Roman" w:hAnsi="Times New Roman" w:cs="Times New Roman"/>
+          <w:lang w:val="en-US"/>
+        </w:rPr>
+      </w:pPr>
+    </w:p>
+    <w:p>
+      <w:pPr>
+        <w:rPr>
+          <w:rFonts w:ascii="Times New Roman" w:hAnsi="Times New Roman" w:cs="Times New Roman"/>
+          <w:lang w:val="en-US"/>
+        </w:rPr>
+      </w:pPr>
+    </w:p>
+    <w:p>
+      <w:pPr>
+        <w:rPr>
+          <w:rFonts w:ascii="Times New Roman" w:hAnsi="Times New Roman" w:cs="Times New Roman"/>
+          <w:lang w:val="en-US"/>
+        </w:rPr>
+      </w:pPr>
+    </w:p>
+    <w:p>
+      <w:pPr>
+        <w:rPr>
+          <w:rFonts w:ascii="Times New Roman" w:hAnsi="Times New Roman" w:cs="Times New Roman"/>
+          <w:lang w:val="en-US"/>
+        </w:rPr>
+      </w:pPr>
+    </w:p>
+    <w:p>
+      <w:pPr>
+        <w:rPr>
+          <w:rFonts w:ascii="Times New Roman" w:hAnsi="Times New Roman" w:cs="Times New Roman"/>
+          <w:lang w:val="en-US"/>
+        </w:rPr>
+      </w:pPr>
+    </w:p>
+    <w:p>
+      <w:pPr>
+        <w:jc w:val="center"/>
+        <w:rPr>
+          <w:rFonts w:ascii="Times New Roman" w:hAnsi="Times New Roman" w:cs="Times New Roman"/>
+          <w:b/>
+        </w:rPr>
+      </w:pPr>
+      <w:r>
+        <w:rPr>
+          <w:rFonts w:ascii="Times New Roman" w:hAnsi="Times New Roman" w:cs="Times New Roman"/>
+          <w:b/>
+        </w:rPr>
+        <w:lastRenderedPageBreak/>
+        <w:t>Приложение</w:t>
+      </w:r>
+    </w:p>
+    <w:p>
+      <w:pPr>
+        <w:jc w:val="center"/>
+        <w:rPr>
+          <w:rFonts w:ascii="Times New Roman" w:hAnsi="Times New Roman" w:cs="Times New Roman"/>
+          <w:b/>
+        </w:rPr>
+      </w:pPr>
+      <w:r>
+        <w:rPr>
+          <w:rFonts w:ascii="Times New Roman" w:hAnsi="Times New Roman" w:cs="Times New Roman"/>
+          <w:b/>
+        </w:rPr>
+        <w:t>Инструкция н</w:t>
+      </w:r>
+      <w:r>
+        <w:rPr>
+          <w:rFonts w:ascii="Times New Roman" w:hAnsi="Times New Roman" w:cs="Times New Roman"/>
+          <w:b/>
+        </w:rPr>
+        <w:t>астройк</w:t>
+      </w:r>
+      <w:r>
+        <w:rPr>
+          <w:rFonts w:ascii="Times New Roman" w:hAnsi="Times New Roman" w:cs="Times New Roman"/>
+          <w:b/>
+        </w:rPr>
+        <w:t xml:space="preserve">и </w:t>
+      </w:r>
+      <w:r>
+        <w:rPr>
+          <w:rFonts w:ascii="Times New Roman" w:hAnsi="Times New Roman" w:cs="Times New Roman"/>
+          <w:b/>
+        </w:rPr>
+        <w:t>окружения</w:t>
+      </w:r>
+      <w:r>
+        <w:rPr>
+          <w:rFonts w:ascii="Times New Roman" w:hAnsi="Times New Roman" w:cs="Times New Roman"/>
+          <w:b/>
+        </w:rPr>
+        <w:t xml:space="preserve"> и </w:t>
+      </w:r>
+      <w:r>
+        <w:rPr>
+          <w:rFonts w:ascii="Times New Roman" w:hAnsi="Times New Roman" w:cs="Times New Roman"/>
+          <w:b/>
+        </w:rPr>
+        <w:t>сборки</w:t>
+      </w:r>
+      <w:r>
+        <w:rPr>
+          <w:rFonts w:ascii="Times New Roman" w:hAnsi="Times New Roman" w:cs="Times New Roman"/>
+          <w:b/>
+        </w:rPr>
+        <w:t xml:space="preserve"> </w:t>
+      </w:r>
+      <w:r>
+        <w:rPr>
+          <w:rFonts w:ascii="Times New Roman" w:hAnsi="Times New Roman" w:cs="Times New Roman"/>
+          <w:b/>
+        </w:rPr>
+        <w:t>iNAV</w:t>
+      </w:r>
+      <w:r>
+        <w:rPr>
+          <w:rFonts w:ascii="Times New Roman" w:hAnsi="Times New Roman" w:cs="Times New Roman"/>
+          <w:b/>
+        </w:rPr>
+        <w:t xml:space="preserve"> в </w:t>
+      </w:r>
+      <w:r>
+        <w:rPr>
+          <w:rFonts w:ascii="Times New Roman" w:hAnsi="Times New Roman" w:cs="Times New Roman"/>
+          <w:b/>
+        </w:rPr>
+        <w:t>Windows</w:t>
+      </w:r>
+    </w:p>
+    <w:p>
+      <w:pPr>
+        <w:rPr>
+          <w:rFonts w:ascii="Times New Roman" w:hAnsi="Times New Roman" w:cs="Times New Roman"/>
+        </w:rPr>
+      </w:pPr>
+      <w:r>
+        <w:rPr>
+          <w:rFonts w:ascii="Times New Roman" w:hAnsi="Times New Roman" w:cs="Times New Roman"/>
+        </w:rPr>
+        <w:t>1. Установить подсистему Ubuntu на Windows из магазина приложений</w:t>
+      </w:r>
+    </w:p>
+    <w:p>
+      <w:pPr>
+        <w:rPr>
+          <w:rFonts w:ascii="Times New Roman" w:hAnsi="Times New Roman" w:cs="Times New Roman"/>
+        </w:rPr>
+      </w:pPr>
+    </w:p>
+    <w:p>
+      <w:pPr>
+        <w:rPr>
+          <w:rFonts w:ascii="Times New Roman" w:hAnsi="Times New Roman" w:cs="Times New Roman"/>
+        </w:rPr>
+      </w:pPr>
+      <w:r>
+        <w:rPr>
+          <w:rFonts w:ascii="Times New Roman" w:hAnsi="Times New Roman" w:cs="Times New Roman"/>
+        </w:rPr>
+        <w:t xml:space="preserve">2. При первом запуске, скорее всего возникнет ошибка, что-то вроде "installing this may take a few minutes ..." с 16-м кодом ошибки. </w:t>
+      </w:r>
+    </w:p>
+    <w:p>
+      <w:pPr>
+        <w:rPr>
+          <w:rFonts w:ascii="Times New Roman" w:hAnsi="Times New Roman" w:cs="Times New Roman"/>
+        </w:rPr>
+      </w:pPr>
+      <w:r>
+        <w:rPr>
+          <w:rFonts w:ascii="Times New Roman" w:hAnsi="Times New Roman" w:cs="Times New Roman"/>
+        </w:rPr>
+        <w:t xml:space="preserve">Это решается путем запуска Windows-приложения PowerShell от имени админа и прописывания в его консоли </w:t>
+      </w:r>
+      <w:r>
+        <w:rPr>
+          <w:rFonts w:ascii="Times New Roman" w:hAnsi="Times New Roman" w:cs="Times New Roman"/>
+        </w:rPr>
+        <w:t>следующей</w:t>
+      </w:r>
+      <w:r>
+        <w:rPr>
+          <w:rFonts w:ascii="Times New Roman" w:hAnsi="Times New Roman" w:cs="Times New Roman"/>
+        </w:rPr>
+        <w:t xml:space="preserve"> команды: Enable-WindowsOptionalFeature -Online -FeatureName Microsoft-Windows-Subsystem-Linux (терминал Ubuntu должен быть выключен)</w:t>
+      </w:r>
+    </w:p>
+    <w:p>
+      <w:pPr>
+        <w:rPr>
+          <w:rFonts w:ascii="Times New Roman" w:hAnsi="Times New Roman" w:cs="Times New Roman"/>
+        </w:rPr>
+      </w:pPr>
+    </w:p>
+    <w:p>
+      <w:pPr>
+        <w:rPr>
+          <w:rFonts w:ascii="Times New Roman" w:hAnsi="Times New Roman" w:cs="Times New Roman"/>
+        </w:rPr>
+      </w:pPr>
+      <w:r>
+        <w:rPr>
+          <w:rFonts w:ascii="Times New Roman" w:hAnsi="Times New Roman" w:cs="Times New Roman"/>
+        </w:rPr>
+        <w:t>3. Повторно запустить консоль Ubuntu и подождать некоторое время, код ошибки должен пропасть, надпись вроде "take a few minutes ..." - нет.</w:t>
+      </w:r>
+    </w:p>
+    <w:p>
+      <w:pPr>
+        <w:rPr>
+          <w:rFonts w:ascii="Times New Roman" w:hAnsi="Times New Roman" w:cs="Times New Roman"/>
+        </w:rPr>
+      </w:pPr>
+    </w:p>
+    <w:p>
+      <w:pPr>
+        <w:rPr>
+          <w:rFonts w:ascii="Times New Roman" w:hAnsi="Times New Roman" w:cs="Times New Roman"/>
+        </w:rPr>
+      </w:pPr>
+      <w:r>
+        <w:rPr>
+          <w:rFonts w:ascii="Times New Roman" w:hAnsi="Times New Roman" w:cs="Times New Roman"/>
+        </w:rPr>
+        <w:t>4. После задания юзером логина и пароля необходимо поставить инструментарий:</w:t>
+      </w:r>
+    </w:p>
+    <w:p>
+      <w:pPr>
+        <w:rPr>
+          <w:rFonts w:ascii="Times New Roman" w:hAnsi="Times New Roman" w:cs="Times New Roman"/>
+          <w:i/>
+          <w:lang w:val="en-US"/>
+        </w:rPr>
+      </w:pPr>
+      <w:r>
+        <w:rPr>
+          <w:rFonts w:ascii="Times New Roman" w:hAnsi="Times New Roman" w:cs="Times New Roman"/>
+          <w:i/>
+        </w:rPr>
+        <w:t xml:space="preserve">  </w:t>
+      </w:r>
+      <w:r>
+        <w:rPr>
+          <w:rFonts w:ascii="Times New Roman" w:hAnsi="Times New Roman" w:cs="Times New Roman"/>
+          <w:i/>
+          <w:lang w:val="en-US"/>
+        </w:rPr>
+        <w:t>sudo apt update</w:t>
+      </w:r>
+    </w:p>
+    <w:p>
+      <w:pPr>
+        <w:rPr>
+          <w:rFonts w:ascii="Times New Roman" w:hAnsi="Times New Roman" w:cs="Times New Roman"/>
+          <w:i/>
+          <w:lang w:val="en-US"/>
+        </w:rPr>
+      </w:pPr>
+      <w:r>
+        <w:rPr>
+          <w:rFonts w:ascii="Times New Roman" w:hAnsi="Times New Roman" w:cs="Times New Roman"/>
+          <w:i/>
+          <w:lang w:val="en-US"/>
+        </w:rPr>
+        <w:t xml:space="preserve">  sudo apt-get install git</w:t>
+      </w:r>
+    </w:p>
+    <w:p>
+      <w:pPr>
+        <w:rPr>
+          <w:rFonts w:ascii="Times New Roman" w:hAnsi="Times New Roman" w:cs="Times New Roman"/>
+          <w:i/>
+          <w:lang w:val="en-US"/>
+        </w:rPr>
+      </w:pPr>
+      <w:r>
+        <w:rPr>
+          <w:rFonts w:ascii="Times New Roman" w:hAnsi="Times New Roman" w:cs="Times New Roman"/>
+          <w:i/>
+          <w:lang w:val="en-US"/>
+        </w:rPr>
+        <w:t xml:space="preserve">  sudo apt-get install make</w:t>
+      </w:r>
+    </w:p>
+    <w:p>
+      <w:pPr>
+        <w:rPr>
+          <w:rFonts w:ascii="Times New Roman" w:hAnsi="Times New Roman" w:cs="Times New Roman"/>
+          <w:i/>
+          <w:lang w:val="en-US"/>
+        </w:rPr>
+      </w:pPr>
+      <w:r>
+        <w:rPr>
+          <w:rFonts w:ascii="Times New Roman" w:hAnsi="Times New Roman" w:cs="Times New Roman"/>
+          <w:i/>
+          <w:lang w:val="en-US"/>
+        </w:rPr>
+        <w:t xml:space="preserve">  sudo apt-get install cmake</w:t>
+      </w:r>
+    </w:p>
+    <w:p>
+      <w:pPr>
+        <w:rPr>
+          <w:rFonts w:ascii="Times New Roman" w:hAnsi="Times New Roman" w:cs="Times New Roman"/>
+          <w:i/>
+          <w:lang w:val="en-US"/>
+        </w:rPr>
+      </w:pPr>
+      <w:r>
+        <w:rPr>
+          <w:rFonts w:ascii="Times New Roman" w:hAnsi="Times New Roman" w:cs="Times New Roman"/>
+          <w:i/>
+          <w:lang w:val="en-US"/>
+        </w:rPr>
+        <w:t xml:space="preserve">  sudo apt-get install ruby</w:t>
+      </w:r>
+    </w:p>
+    <w:p>
+      <w:pPr>
+        <w:rPr>
+          <w:rFonts w:ascii="Times New Roman" w:hAnsi="Times New Roman" w:cs="Times New Roman"/>
+          <w:i/>
+          <w:lang w:val="en-US"/>
+        </w:rPr>
+      </w:pPr>
+      <w:r>
+        <w:rPr>
+          <w:rFonts w:ascii="Times New Roman" w:hAnsi="Times New Roman" w:cs="Times New Roman"/>
+          <w:i/>
+          <w:lang w:val="en-US"/>
+        </w:rPr>
+        <w:t xml:space="preserve">  sudo apt-get install gcc</w:t>
+      </w:r>
+    </w:p>
+    <w:p>
+      <w:pPr>
+        <w:rPr>
+          <w:rFonts w:ascii="Times New Roman" w:hAnsi="Times New Roman" w:cs="Times New Roman"/>
+          <w:lang w:val="en-US"/>
+        </w:rPr>
+      </w:pPr>
+      <w:r>
+        <w:rPr>
+          <w:rFonts w:ascii="Times New Roman" w:hAnsi="Times New Roman" w:cs="Times New Roman"/>
+          <w:lang w:val="en-US"/>
+        </w:rPr>
+        <w:t xml:space="preserve">  </w:t>
+      </w:r>
+      <w:r>
+        <w:rPr>
+          <w:rFonts w:ascii="Times New Roman" w:hAnsi="Times New Roman" w:cs="Times New Roman"/>
+        </w:rPr>
+        <w:t>или</w:t>
+      </w:r>
+    </w:p>
+    <w:p>
+      <w:pPr>
+        <w:rPr>
+          <w:rFonts w:ascii="Times New Roman" w:hAnsi="Times New Roman" w:cs="Times New Roman"/>
+          <w:i/>
+          <w:lang w:val="en-US"/>
+        </w:rPr>
+      </w:pPr>
+      <w:r>
+        <w:rPr>
+          <w:rFonts w:ascii="Times New Roman" w:hAnsi="Times New Roman" w:cs="Times New Roman"/>
+          <w:i/>
+          <w:lang w:val="en-US"/>
+        </w:rPr>
+        <w:t xml:space="preserve">  sudo apt update &amp;&amp; sudo apt upgrade</w:t>
+      </w:r>
+    </w:p>
+    <w:p>
+      <w:pPr>
+        <w:rPr>
+          <w:rFonts w:ascii="Times New Roman" w:hAnsi="Times New Roman" w:cs="Times New Roman"/>
+          <w:i/>
+          <w:lang w:val="en-US"/>
+        </w:rPr>
+      </w:pPr>
+      <w:r>
+        <w:rPr>
+          <w:rFonts w:ascii="Times New Roman" w:hAnsi="Times New Roman" w:cs="Times New Roman"/>
+          <w:i/>
+          <w:lang w:val="en-US"/>
+        </w:rPr>
+        <w:t xml:space="preserve">  sudo apt install git make ruby cmake gcc</w:t>
+      </w:r>
+    </w:p>
+    <w:p>
+      <w:pPr>
+        <w:rPr>
+          <w:rFonts w:ascii="Times New Roman" w:hAnsi="Times New Roman" w:cs="Times New Roman"/>
+          <w:i/>
+          <w:lang w:val="en-US"/>
+        </w:rPr>
+      </w:pPr>
+    </w:p>
+    <w:p>
+      <w:pPr>
+        <w:rPr>
+          <w:rFonts w:ascii="Times New Roman" w:hAnsi="Times New Roman" w:cs="Times New Roman"/>
+          <w:lang w:val="en-US"/>
+        </w:rPr>
+      </w:pPr>
+      <w:r>
+        <w:rPr>
+          <w:rFonts w:ascii="Times New Roman" w:hAnsi="Times New Roman" w:cs="Times New Roman"/>
+          <w:lang w:val="en-US"/>
+        </w:rPr>
+        <w:t xml:space="preserve">5. </w:t>
+      </w:r>
+      <w:r>
+        <w:rPr>
+          <w:rFonts w:ascii="Times New Roman" w:hAnsi="Times New Roman" w:cs="Times New Roman"/>
+        </w:rPr>
+        <w:t>Нужно</w:t>
+      </w:r>
+      <w:r>
+        <w:rPr>
+          <w:rFonts w:ascii="Times New Roman" w:hAnsi="Times New Roman" w:cs="Times New Roman"/>
+          <w:lang w:val="en-US"/>
+        </w:rPr>
+        <w:t xml:space="preserve"> </w:t>
+      </w:r>
+      <w:r>
+        <w:rPr>
+          <w:rFonts w:ascii="Times New Roman" w:hAnsi="Times New Roman" w:cs="Times New Roman"/>
+        </w:rPr>
+        <w:t>поставить</w:t>
+      </w:r>
+      <w:r>
+        <w:rPr>
+          <w:rFonts w:ascii="Times New Roman" w:hAnsi="Times New Roman" w:cs="Times New Roman"/>
+          <w:lang w:val="en-US"/>
+        </w:rPr>
+        <w:t xml:space="preserve"> ARM </w:t>
+      </w:r>
+      <w:r>
+        <w:rPr>
+          <w:rFonts w:ascii="Times New Roman" w:hAnsi="Times New Roman" w:cs="Times New Roman"/>
+        </w:rPr>
+        <w:t>компилятор</w:t>
+      </w:r>
+      <w:r>
+        <w:rPr>
+          <w:rFonts w:ascii="Times New Roman" w:hAnsi="Times New Roman" w:cs="Times New Roman"/>
+          <w:lang w:val="en-US"/>
+        </w:rPr>
+        <w:t>:</w:t>
+      </w:r>
+    </w:p>
+    <w:p>
+      <w:pPr>
+        <w:rPr>
+          <w:rFonts w:ascii="Times New Roman" w:hAnsi="Times New Roman" w:cs="Times New Roman"/>
+          <w:i/>
+          <w:lang w:val="en-US"/>
+        </w:rPr>
+      </w:pPr>
+      <w:r>
+        <w:rPr>
+          <w:rFonts w:ascii="Times New Roman" w:hAnsi="Times New Roman" w:cs="Times New Roman"/>
+          <w:i/>
+          <w:lang w:val="en-US"/>
+        </w:rPr>
+        <w:t>sudo apt-get install gcc-arm-none-eabi binutils-arm-none-eabi gdb-arm-none-eabi openocd</w:t>
+      </w:r>
+    </w:p>
+    <w:p>
+      <w:pPr>
+        <w:rPr>
+          <w:rFonts w:ascii="Times New Roman" w:hAnsi="Times New Roman" w:cs="Times New Roman"/>
+        </w:rPr>
+      </w:pPr>
+      <w:r>
+        <w:rPr>
+          <w:rFonts w:ascii="Times New Roman" w:hAnsi="Times New Roman" w:cs="Times New Roman"/>
+        </w:rPr>
+        <w:t xml:space="preserve"> </w:t>
+      </w:r>
+      <w:r>
+        <w:rPr>
+          <w:rFonts w:ascii="Times New Roman" w:hAnsi="Times New Roman" w:cs="Times New Roman"/>
+        </w:rPr>
+        <w:t>(первый обязательно</w:t>
+      </w:r>
+      <w:r>
+        <w:rPr>
+          <w:rFonts w:ascii="Times New Roman" w:hAnsi="Times New Roman" w:cs="Times New Roman"/>
+        </w:rPr>
+        <w:t xml:space="preserve">, что-то откажется ставиться, вроде </w:t>
+      </w:r>
+      <w:r>
+        <w:rPr>
+          <w:rFonts w:ascii="Times New Roman" w:hAnsi="Times New Roman" w:cs="Times New Roman"/>
+          <w:lang w:val="en-US"/>
+        </w:rPr>
+        <w:t>openocd</w:t>
+      </w:r>
+      <w:r>
+        <w:rPr>
+          <w:rFonts w:ascii="Times New Roman" w:hAnsi="Times New Roman" w:cs="Times New Roman"/>
+        </w:rPr>
+        <w:t>)</w:t>
+      </w:r>
+    </w:p>
+    <w:p>
+      <w:pPr>
+        <w:rPr>
+          <w:rFonts w:ascii="Times New Roman" w:hAnsi="Times New Roman" w:cs="Times New Roman"/>
+        </w:rPr>
+      </w:pPr>
+    </w:p>
+    <w:p>
+      <w:pPr>
+        <w:rPr>
+          <w:rFonts w:ascii="Times New Roman" w:hAnsi="Times New Roman" w:cs="Times New Roman"/>
+        </w:rPr>
+      </w:pPr>
+      <w:r>
+        <w:rPr>
+          <w:rFonts w:ascii="Times New Roman" w:hAnsi="Times New Roman" w:cs="Times New Roman"/>
+        </w:rPr>
+        <w:t xml:space="preserve">6. Качаем репозиторий. Предварительно нужно </w:t>
+      </w:r>
+      <w:r>
+        <w:rPr>
+          <w:rFonts w:ascii="Times New Roman" w:hAnsi="Times New Roman" w:cs="Times New Roman"/>
+        </w:rPr>
+        <w:t>смонтировать</w:t>
+      </w:r>
+      <w:r>
+        <w:rPr>
+          <w:rFonts w:ascii="Times New Roman" w:hAnsi="Times New Roman" w:cs="Times New Roman"/>
+        </w:rPr>
+        <w:t xml:space="preserve"> диск C:</w:t>
+      </w:r>
+    </w:p>
+    <w:p>
+      <w:pPr>
+        <w:rPr>
+          <w:rFonts w:ascii="Times New Roman" w:hAnsi="Times New Roman" w:cs="Times New Roman"/>
+          <w:i/>
+          <w:lang w:val="en-US"/>
+        </w:rPr>
+      </w:pPr>
+      <w:r>
+        <w:rPr>
+          <w:rFonts w:ascii="Times New Roman" w:hAnsi="Times New Roman" w:cs="Times New Roman"/>
+          <w:i/>
+          <w:lang w:val="en-US"/>
+        </w:rPr>
+        <w:t>cd /mnt/c</w:t>
+      </w:r>
+    </w:p>
+    <w:p>
+      <w:pPr>
+        <w:rPr>
+          <w:rFonts w:ascii="Times New Roman" w:hAnsi="Times New Roman" w:cs="Times New Roman"/>
+          <w:lang w:val="en-US"/>
+        </w:rPr>
+      </w:pPr>
+      <w:r>
+        <w:rPr>
+          <w:rFonts w:ascii="Times New Roman" w:hAnsi="Times New Roman" w:cs="Times New Roman"/>
+        </w:rPr>
+        <w:t>Клонируем</w:t>
+      </w:r>
+      <w:r>
+        <w:rPr>
+          <w:rFonts w:ascii="Times New Roman" w:hAnsi="Times New Roman" w:cs="Times New Roman"/>
+          <w:lang w:val="en-US"/>
+        </w:rPr>
+        <w:t>:</w:t>
+      </w:r>
+    </w:p>
+    <w:p>
+      <w:pPr>
+        <w:rPr>
+          <w:rFonts w:ascii="Times New Roman" w:hAnsi="Times New Roman" w:cs="Times New Roman"/>
+          <w:i/>
+          <w:lang w:val="en-US"/>
+        </w:rPr>
+      </w:pPr>
+      <w:r>
+        <w:rPr>
+          <w:rFonts w:ascii="Times New Roman" w:hAnsi="Times New Roman" w:cs="Times New Roman"/>
+          <w:i/>
+          <w:lang w:val="en-US"/>
+        </w:rPr>
+        <w:t>git clone https://github.com/iNavFlight/inav.git</w:t>
+      </w:r>
+    </w:p>
+    <w:p>
+      <w:pPr>
+        <w:rPr>
+          <w:rFonts w:ascii="Times New Roman" w:hAnsi="Times New Roman" w:cs="Times New Roman"/>
+          <w:lang w:val="en-US"/>
+        </w:rPr>
+      </w:pPr>
+      <w:r>
+        <w:rPr>
+          <w:rFonts w:ascii="Times New Roman" w:hAnsi="Times New Roman" w:cs="Times New Roman"/>
+        </w:rPr>
+        <w:t>Если</w:t>
+      </w:r>
+      <w:r>
+        <w:rPr>
+          <w:rFonts w:ascii="Times New Roman" w:hAnsi="Times New Roman" w:cs="Times New Roman"/>
+          <w:lang w:val="en-US"/>
+        </w:rPr>
+        <w:t xml:space="preserve"> </w:t>
+      </w:r>
+      <w:r>
+        <w:rPr>
+          <w:rFonts w:ascii="Times New Roman" w:hAnsi="Times New Roman" w:cs="Times New Roman"/>
+        </w:rPr>
+        <w:t>ошибка</w:t>
+      </w:r>
+      <w:r>
+        <w:rPr>
+          <w:rFonts w:ascii="Times New Roman" w:hAnsi="Times New Roman" w:cs="Times New Roman"/>
+          <w:lang w:val="en-US"/>
+        </w:rPr>
+        <w:t>:</w:t>
+      </w:r>
+    </w:p>
+    <w:p>
+      <w:pPr>
+        <w:rPr>
+          <w:rFonts w:ascii="Times New Roman" w:hAnsi="Times New Roman" w:cs="Times New Roman"/>
+          <w:i/>
+          <w:lang w:val="en-US"/>
+        </w:rPr>
+      </w:pPr>
+      <w:r>
+        <w:rPr>
+          <w:rFonts w:ascii="Times New Roman" w:hAnsi="Times New Roman" w:cs="Times New Roman"/>
+          <w:i/>
+          <w:lang w:val="en-US"/>
+        </w:rPr>
+        <w:t>Cloning into 'inav'...</w:t>
+      </w:r>
+    </w:p>
+    <w:p>
+      <w:pPr>
+        <w:rPr>
+          <w:rFonts w:ascii="Times New Roman" w:hAnsi="Times New Roman" w:cs="Times New Roman"/>
+          <w:i/>
+          <w:lang w:val="en-US"/>
+        </w:rPr>
+      </w:pPr>
+      <w:r>
+        <w:rPr>
+          <w:rFonts w:ascii="Times New Roman" w:hAnsi="Times New Roman" w:cs="Times New Roman"/>
+          <w:i/>
+          <w:lang w:val="en-US"/>
+        </w:rPr>
+        <w:t>error: chmod on /mnt/c/inav/.git/config.lock failed: Operation not permitted</w:t>
+      </w:r>
+    </w:p>
+    <w:p>
+      <w:pPr>
+        <w:rPr>
+          <w:rFonts w:ascii="Times New Roman" w:hAnsi="Times New Roman" w:cs="Times New Roman"/>
+          <w:i/>
+          <w:lang w:val="en-US"/>
+        </w:rPr>
+      </w:pPr>
+      <w:r>
+        <w:rPr>
+          <w:rFonts w:ascii="Times New Roman" w:hAnsi="Times New Roman" w:cs="Times New Roman"/>
+          <w:i/>
+          <w:lang w:val="en-US"/>
+        </w:rPr>
+        <w:lastRenderedPageBreak/>
+        <w:t>fatal: could not set 'core.filemode' to 'false'</w:t>
+      </w:r>
+    </w:p>
+    <w:p>
+      <w:pPr>
+        <w:rPr>
+          <w:rFonts w:ascii="Times New Roman" w:hAnsi="Times New Roman" w:cs="Times New Roman"/>
+        </w:rPr>
+      </w:pPr>
+      <w:r>
+        <w:rPr>
+          <w:rFonts w:ascii="Times New Roman" w:hAnsi="Times New Roman" w:cs="Times New Roman"/>
+        </w:rPr>
+        <w:t xml:space="preserve">Покинь </w:t>
+      </w:r>
+      <w:r>
+        <w:rPr>
+          <w:rFonts w:ascii="Times New Roman" w:hAnsi="Times New Roman" w:cs="Times New Roman"/>
+        </w:rPr>
+        <w:t>директорию</w:t>
+      </w:r>
+      <w:r>
+        <w:rPr>
+          <w:rFonts w:ascii="Times New Roman" w:hAnsi="Times New Roman" w:cs="Times New Roman"/>
+        </w:rPr>
+        <w:t xml:space="preserve"> и введи следующее:</w:t>
+      </w:r>
+    </w:p>
+    <w:p>
+      <w:pPr>
+        <w:rPr>
+          <w:rFonts w:ascii="Times New Roman" w:hAnsi="Times New Roman" w:cs="Times New Roman"/>
+          <w:i/>
+          <w:lang w:val="en-US"/>
+        </w:rPr>
+      </w:pPr>
+      <w:r>
+        <w:rPr>
+          <w:rFonts w:ascii="Times New Roman" w:hAnsi="Times New Roman" w:cs="Times New Roman"/>
+          <w:i/>
+          <w:lang w:val="en-US"/>
+        </w:rPr>
+        <w:t>sudo umount /mnt/c</w:t>
+      </w:r>
+    </w:p>
+    <w:p>
+      <w:pPr>
+        <w:rPr>
+          <w:rFonts w:ascii="Times New Roman" w:hAnsi="Times New Roman" w:cs="Times New Roman"/>
+          <w:i/>
+          <w:lang w:val="en-US"/>
+        </w:rPr>
+      </w:pPr>
+      <w:r>
+        <w:rPr>
+          <w:rFonts w:ascii="Times New Roman" w:hAnsi="Times New Roman" w:cs="Times New Roman"/>
+          <w:i/>
+          <w:lang w:val="en-US"/>
+        </w:rPr>
+        <w:t>sudo mount -t drvfs C: /mnt/c -o metadata</w:t>
+      </w:r>
+    </w:p>
+    <w:p>
+      <w:pPr>
+        <w:rPr>
+          <w:rFonts w:ascii="Times New Roman" w:hAnsi="Times New Roman" w:cs="Times New Roman"/>
+        </w:rPr>
+      </w:pPr>
+      <w:r>
+        <w:rPr>
+          <w:rFonts w:ascii="Times New Roman" w:hAnsi="Times New Roman" w:cs="Times New Roman"/>
+        </w:rPr>
+        <w:t>и вернись к шагу клонирования</w:t>
+      </w:r>
+    </w:p>
+    <w:p>
+      <w:pPr>
+        <w:rPr>
+          <w:rFonts w:ascii="Times New Roman" w:hAnsi="Times New Roman" w:cs="Times New Roman"/>
+        </w:rPr>
+      </w:pPr>
+    </w:p>
+    <w:p>
+      <w:pPr>
+        <w:rPr>
+          <w:rFonts w:ascii="Times New Roman" w:hAnsi="Times New Roman" w:cs="Times New Roman"/>
+        </w:rPr>
+      </w:pPr>
+      <w:r>
+        <w:rPr>
+          <w:rFonts w:ascii="Times New Roman" w:hAnsi="Times New Roman" w:cs="Times New Roman"/>
+        </w:rPr>
+        <w:t>7. Перейти в директорию inav и создать директорию build:</w:t>
+      </w:r>
+    </w:p>
+    <w:p>
+      <w:pPr>
+        <w:rPr>
+          <w:rFonts w:ascii="Times New Roman" w:hAnsi="Times New Roman" w:cs="Times New Roman"/>
+          <w:i/>
+          <w:lang w:val="en-US"/>
+        </w:rPr>
+      </w:pPr>
+      <w:r>
+        <w:rPr>
+          <w:rFonts w:ascii="Times New Roman" w:hAnsi="Times New Roman" w:cs="Times New Roman"/>
+          <w:i/>
+          <w:lang w:val="en-US"/>
+        </w:rPr>
+        <w:t>mkdir build</w:t>
+      </w:r>
+    </w:p>
+    <w:p>
+      <w:pPr>
+        <w:rPr>
+          <w:rFonts w:ascii="Times New Roman" w:hAnsi="Times New Roman" w:cs="Times New Roman"/>
+          <w:i/>
+          <w:lang w:val="en-US"/>
+        </w:rPr>
+      </w:pPr>
+      <w:r>
+        <w:rPr>
+          <w:rFonts w:ascii="Times New Roman" w:hAnsi="Times New Roman" w:cs="Times New Roman"/>
+          <w:i/>
+          <w:lang w:val="en-US"/>
+        </w:rPr>
+        <w:t>cd build</w:t>
+      </w:r>
+    </w:p>
+    <w:p>
+      <w:pPr>
+        <w:rPr>
+          <w:rFonts w:ascii="Times New Roman" w:hAnsi="Times New Roman" w:cs="Times New Roman"/>
+          <w:i/>
+          <w:lang w:val="en-US"/>
+        </w:rPr>
+      </w:pPr>
+      <w:r>
+        <w:rPr>
+          <w:rFonts w:ascii="Times New Roman" w:hAnsi="Times New Roman" w:cs="Times New Roman"/>
+          <w:i/>
+          <w:lang w:val="en-US"/>
+        </w:rPr>
+        <w:t>cmake ..</w:t>
+      </w:r>
+    </w:p>
+    <w:p>
+      <w:pPr>
+        <w:rPr>
+          <w:rFonts w:ascii="Times New Roman" w:hAnsi="Times New Roman" w:cs="Times New Roman"/>
+        </w:rPr>
+      </w:pPr>
+      <w:r>
+        <w:rPr>
+          <w:rFonts w:ascii="Times New Roman" w:hAnsi="Times New Roman" w:cs="Times New Roman"/>
+        </w:rPr>
+        <w:t xml:space="preserve">Это приведет к </w:t>
+      </w:r>
+      <w:r>
+        <w:rPr>
+          <w:rFonts w:ascii="Times New Roman" w:hAnsi="Times New Roman" w:cs="Times New Roman"/>
+        </w:rPr>
+        <w:t xml:space="preserve">генерации </w:t>
+      </w:r>
+      <w:r>
+        <w:rPr>
+          <w:rFonts w:ascii="Times New Roman" w:hAnsi="Times New Roman" w:cs="Times New Roman"/>
+        </w:rPr>
+        <w:t>cmake</w:t>
+      </w:r>
+      <w:r>
+        <w:rPr>
+          <w:rFonts w:ascii="Times New Roman" w:hAnsi="Times New Roman" w:cs="Times New Roman"/>
+        </w:rPr>
+        <w:t>-ом</w:t>
+      </w:r>
+      <w:r>
+        <w:rPr>
+          <w:rFonts w:ascii="Times New Roman" w:hAnsi="Times New Roman" w:cs="Times New Roman"/>
+        </w:rPr>
+        <w:t xml:space="preserve"> </w:t>
+      </w:r>
+      <w:r>
+        <w:rPr>
+          <w:rFonts w:ascii="Times New Roman" w:hAnsi="Times New Roman" w:cs="Times New Roman"/>
+          <w:lang w:val="en-US"/>
+        </w:rPr>
+        <w:t>Makefile</w:t>
+      </w:r>
+      <w:r>
+        <w:rPr>
+          <w:rFonts w:ascii="Times New Roman" w:hAnsi="Times New Roman" w:cs="Times New Roman"/>
+        </w:rPr>
+        <w:t>-</w:t>
+      </w:r>
+      <w:r>
+        <w:rPr>
+          <w:rFonts w:ascii="Times New Roman" w:hAnsi="Times New Roman" w:cs="Times New Roman"/>
+        </w:rPr>
+        <w:t>а</w:t>
+      </w:r>
+    </w:p>
+    <w:p>
+      <w:pPr>
+        <w:rPr>
+          <w:rFonts w:ascii="Times New Roman" w:hAnsi="Times New Roman" w:cs="Times New Roman"/>
+        </w:rPr>
+      </w:pPr>
+    </w:p>
+    <w:p>
+      <w:pPr>
+        <w:rPr>
+          <w:rFonts w:ascii="Times New Roman" w:hAnsi="Times New Roman" w:cs="Times New Roman"/>
+        </w:rPr>
+      </w:pPr>
+      <w:r>
+        <w:rPr>
+          <w:rFonts w:ascii="Times New Roman" w:hAnsi="Times New Roman" w:cs="Times New Roman"/>
+        </w:rPr>
+        <w:t>8. Построение:</w:t>
+      </w:r>
+    </w:p>
+    <w:p>
+      <w:pPr>
+        <w:rPr>
+          <w:rFonts w:ascii="Times New Roman" w:hAnsi="Times New Roman" w:cs="Times New Roman"/>
+        </w:rPr>
+      </w:pPr>
+      <w:r>
+        <w:rPr>
+          <w:rFonts w:ascii="Times New Roman" w:hAnsi="Times New Roman" w:cs="Times New Roman"/>
+        </w:rPr>
+        <w:t xml:space="preserve">Перейти в папку build </w:t>
+      </w:r>
+    </w:p>
+    <w:p>
+      <w:pPr>
+        <w:rPr>
+          <w:rFonts w:ascii="Times New Roman" w:hAnsi="Times New Roman" w:cs="Times New Roman"/>
+          <w:i/>
+        </w:rPr>
+      </w:pPr>
+      <w:r>
+        <w:rPr>
+          <w:rFonts w:ascii="Times New Roman" w:hAnsi="Times New Roman" w:cs="Times New Roman"/>
+          <w:i/>
+        </w:rPr>
+        <w:t>cd build</w:t>
+      </w:r>
+    </w:p>
+    <w:p>
+      <w:pPr>
+        <w:rPr>
+          <w:rFonts w:ascii="Times New Roman" w:hAnsi="Times New Roman" w:cs="Times New Roman"/>
+        </w:rPr>
+      </w:pPr>
+      <w:r>
+        <w:rPr>
+          <w:rFonts w:ascii="Times New Roman" w:hAnsi="Times New Roman" w:cs="Times New Roman"/>
+        </w:rPr>
+        <w:t>и сделать make для таргета</w:t>
+      </w:r>
+      <w:r>
+        <w:rPr>
+          <w:rFonts w:ascii="Times New Roman" w:hAnsi="Times New Roman" w:cs="Times New Roman"/>
+        </w:rPr>
+        <w:t xml:space="preserve"> (в нашем случае это – </w:t>
+      </w:r>
+      <w:r>
+        <w:rPr>
+          <w:rFonts w:ascii="Times New Roman" w:hAnsi="Times New Roman" w:cs="Times New Roman"/>
+          <w:lang w:val="en-US"/>
+        </w:rPr>
+        <w:t>MATEKF</w:t>
+      </w:r>
+      <w:r>
+        <w:rPr>
+          <w:rFonts w:ascii="Times New Roman" w:hAnsi="Times New Roman" w:cs="Times New Roman"/>
+        </w:rPr>
+        <w:t>722)</w:t>
+      </w:r>
+      <w:bookmarkStart w:id="0" w:name="_GoBack"/>
+      <w:bookmarkEnd w:id="0"/>
+    </w:p>
+    <w:p>
+      <w:pPr>
+        <w:rPr>
+          <w:rFonts w:ascii="Times New Roman" w:hAnsi="Times New Roman" w:cs="Times New Roman"/>
+          <w:i/>
+        </w:rPr>
+      </w:pPr>
+      <w:r>
+        <w:rPr>
+          <w:rFonts w:ascii="Times New Roman" w:hAnsi="Times New Roman" w:cs="Times New Roman"/>
+          <w:i/>
+        </w:rPr>
+        <w:t>make MATEKF722</w:t>
       </w:r>
     </w:p>
     <w:sectPr>
@@ -24650,7 +25832,7 @@
 </file>
 
 <file path=customXml/itemProps1.xml><?xml version="1.0" encoding="utf-8"?>
-<ds:datastoreItem xmlns:ds="http://schemas.openxmlformats.org/officeDocument/2006/customXml" ds:itemID="{1E3A6202-22DD-4431-9DFB-D7AB39C4CC47}">
+<ds:datastoreItem xmlns:ds="http://schemas.openxmlformats.org/officeDocument/2006/customXml" ds:itemID="{58879323-58D5-4D2B-9AEA-5FD8A9439167}">
   <ds:schemaRefs>
     <ds:schemaRef ds:uri="http://schemas.openxmlformats.org/officeDocument/2006/bibliography"/>
   </ds:schemaRefs>

</xml_diff>